<commit_message>
Enhance fonts, paths, and cleanup assets
Adds fallback font options and adjusts matplotlib settings to fix minus sign display issues.
Converts hardcoded paths to dynamic resolution using pathlib across modules.
Removes unused image assets and updates the database file path.

Enhances fonts, paths, and asset cleanup

Adds fallback fonts and fixes minus sign display in plots.
Replaces hardcoded paths with dynamic resolution using pathlib.
Removes unused image assets and updates database file location.

Refactors fonts, paths, and asset management

Updates fallback fonts in plotting routines for proper display
Converts hardcoded file paths to dynamic resolution using pathlib
Removes unused image assets and resets the database file path
</commit_message>
<xml_diff>
--- a/net_10_smtp/word_pdf/saved_word/python-docx演示.docx
+++ b/net_10_smtp/word_pdf/saved_word/python-docx演示.docx
@@ -58,7 +58,7 @@
           <w:b/>
           <w:sz w:val="24"/>
         </w:rPr>
-        <w:t>报名日期：2024年07月23日</w:t>
+        <w:t>报名日期：2025年03月15日</w:t>
       </w:r>
     </w:p>
     <w:tbl>
@@ -92,7 +92,7 @@
           </w:tcPr>
           <w:p>
             <w:r>
-              <w:t>张四</w:t>
+              <w:t>张三</w:t>
             </w:r>
           </w:p>
         </w:tc>
@@ -194,7 +194,7 @@
           </w:tcPr>
           <w:p>
             <w:r>
-              <w:t>亿城国际</w:t>
+              <w:t>IC PARK</w:t>
             </w:r>
           </w:p>
         </w:tc>

</xml_diff>